<commit_message>
URL download add ao .docx
</commit_message>
<xml_diff>
--- a/Projeto_Disciplinar.docx
+++ b/Projeto_Disciplinar.docx
@@ -24,21 +24,9 @@
           <w:color w:val="44546A" w:themeColor="text2"/>
           <w:sz w:val="32"/>
         </w:rPr>
-        <w:t xml:space="preserve">Trabalho da Disciplina de Análise de Projeto de Sistemas do Curso de </w:t>
-      </w:r>
-      <w:bookmarkStart w:id="0" w:name="_GoBack"/>
-      <w:r>
-        <w:rPr>
-          <w:rFonts w:ascii="Arial" w:hAnsi="Arial" w:cs="Arial"/>
-          <w:b/>
-          <w:bCs/>
-          <w:color w:val="44546A" w:themeColor="text2"/>
-          <w:sz w:val="32"/>
-        </w:rPr>
-        <w:t>Bacharelado em Sistemas de Informação</w:t>
-      </w:r>
-    </w:p>
-    <w:bookmarkEnd w:id="0"/>
+        <w:t>Trabalho da Disciplina de Análise de Projeto de Sistemas do Curso de Bacharelado em Sistemas de Informação</w:t>
+      </w:r>
+    </w:p>
     <w:p>
       <w:pPr>
         <w:jc w:val="center"/>
@@ -461,6 +449,16 @@
           <w:color w:val="5B9BD5" w:themeColor="accent5"/>
         </w:rPr>
       </w:pPr>
+      <w:r>
+        <w:rPr>
+          <w:rFonts w:ascii="Arial" w:hAnsi="Arial" w:cs="Arial"/>
+          <w:bCs/>
+          <w:color w:val="5B9BD5" w:themeColor="accent5"/>
+        </w:rPr>
+        <w:t>https://github.com/DouglasGorges/university-APS-ProjetoDisciplinar/blob/master/ProjetoDisciplinar.bpm</w:t>
+      </w:r>
+      <w:bookmarkStart w:id="0" w:name="_GoBack"/>
+      <w:bookmarkEnd w:id="0"/>
     </w:p>
     <w:p>
       <w:pPr>
@@ -888,21 +886,7 @@
           <w:rFonts w:ascii="Arial" w:hAnsi="Arial" w:cs="Arial"/>
           <w:bCs/>
         </w:rPr>
-        <w:t xml:space="preserve">Política de </w:t>
-      </w:r>
-      <w:r>
-        <w:rPr>
-          <w:rFonts w:ascii="Arial" w:hAnsi="Arial" w:cs="Arial"/>
-          <w:bCs/>
-        </w:rPr>
-        <w:t>encaminhamento</w:t>
-      </w:r>
-      <w:r>
-        <w:rPr>
-          <w:rFonts w:ascii="Arial" w:hAnsi="Arial" w:cs="Arial"/>
-          <w:bCs/>
-        </w:rPr>
-        <w:t>:</w:t>
+        <w:t>Política de encaminhamento:</w:t>
       </w:r>
     </w:p>
     <w:p>
@@ -919,21 +903,7 @@
           <w:rFonts w:ascii="Arial" w:hAnsi="Arial" w:cs="Arial"/>
           <w:bCs/>
         </w:rPr>
-        <w:t xml:space="preserve">Urgente: </w:t>
-      </w:r>
-      <w:r>
-        <w:rPr>
-          <w:rFonts w:ascii="Arial" w:hAnsi="Arial" w:cs="Arial"/>
-          <w:bCs/>
-        </w:rPr>
-        <w:t>encaminhado direto à consulta, conforme RN04</w:t>
-      </w:r>
-      <w:r>
-        <w:rPr>
-          <w:rFonts w:ascii="Arial" w:hAnsi="Arial" w:cs="Arial"/>
-          <w:bCs/>
-        </w:rPr>
-        <w:t>.</w:t>
+        <w:t>Urgente: encaminhado direto à consulta, conforme RN04.</w:t>
       </w:r>
     </w:p>
     <w:p>
@@ -1085,6 +1055,7 @@
           <w:bCs/>
           <w:i/>
         </w:rPr>
+        <w:lastRenderedPageBreak/>
         <w:t>Operador ou Enfermeiro</w:t>
       </w:r>
       <w:r>

</xml_diff>